<commit_message>
tried multipli stages again
</commit_message>
<xml_diff>
--- a/fix.docx
+++ b/fix.docx
@@ -15,100 +15,24 @@
     </w:p>
     <w:p/>
     <w:p>
-      <w:proofErr w:type="spellStart"/>
-      <w:r>
-        <w:t>getPlatStyleAt</w:t>
-      </w:r>
-      <w:proofErr w:type="spellEnd"/>
-      <w:r>
-        <w:t>:</w:t>
-      </w:r>
-    </w:p>
-    <w:p>
-      <w:proofErr w:type="spellStart"/>
-      <w:r>
-        <w:t>if</w:t>
-      </w:r>
-      <w:proofErr w:type="spellEnd"/>
-      <w:r>
-        <w:t xml:space="preserve"> (this.mg[i].x &lt; </w:t>
-      </w:r>
-      <w:proofErr w:type="spellStart"/>
-      <w:r>
-        <w:t>pos</w:t>
-      </w:r>
-      <w:proofErr w:type="spellEnd"/>
-      <w:r>
-        <w:t xml:space="preserve"> &amp;&amp; this.mg[i].x + this.bg[0].</w:t>
-      </w:r>
-      <w:proofErr w:type="spellStart"/>
-      <w:r>
-        <w:t>image.width</w:t>
-      </w:r>
-      <w:proofErr w:type="spellEnd"/>
-      <w:r>
-        <w:t xml:space="preserve"> &gt;= </w:t>
-      </w:r>
-      <w:proofErr w:type="spellStart"/>
-      <w:r>
-        <w:t>pos</w:t>
-      </w:r>
-      <w:proofErr w:type="spellEnd"/>
-      <w:r>
-        <w:t>) {</w:t>
+      <w:r>
+        <w:t>getPlatStyleAt:</w:t>
+      </w:r>
+    </w:p>
+    <w:p>
+      <w:r>
+        <w:t>if (this.mg[i].x &lt; pos &amp;&amp; this.mg[i].x + this.bg[0].image.width &gt;= pos) {</w:t>
       </w:r>
     </w:p>
     <w:p/>
     <w:p>
-      <w:proofErr w:type="spellStart"/>
-      <w:r>
-        <w:t>updatePlatforms</w:t>
-      </w:r>
-      <w:proofErr w:type="spellEnd"/>
-      <w:r>
-        <w:t>:</w:t>
-      </w:r>
-    </w:p>
-    <w:p>
-      <w:proofErr w:type="spellStart"/>
-      <w:r>
-        <w:t>if</w:t>
-      </w:r>
-      <w:proofErr w:type="spellEnd"/>
-      <w:r>
-        <w:t xml:space="preserve"> (</w:t>
-      </w:r>
-      <w:proofErr w:type="spellStart"/>
-      <w:r>
-        <w:t>this.platforms</w:t>
-      </w:r>
-      <w:proofErr w:type="spellEnd"/>
-      <w:r>
-        <w:t>[i].</w:t>
-      </w:r>
-      <w:proofErr w:type="spellStart"/>
-      <w:r>
-        <w:t>start</w:t>
-      </w:r>
-      <w:proofErr w:type="spellEnd"/>
-      <w:r>
-        <w:t xml:space="preserve"> &lt; -</w:t>
-      </w:r>
-      <w:proofErr w:type="spellStart"/>
-      <w:r>
-        <w:t>this.plat.segmentSize</w:t>
-      </w:r>
-      <w:proofErr w:type="spellEnd"/>
-      <w:r>
-        <w:t xml:space="preserve"> * (game.tiles_max+3</w:t>
-      </w:r>
-      <w:proofErr w:type="gramStart"/>
-      <w:r>
-        <w:t>) )</w:t>
-      </w:r>
-      <w:proofErr w:type="gramEnd"/>
-      <w:r>
-        <w:t xml:space="preserve"> {</w:t>
+      <w:r>
+        <w:t>updatePlatforms:</w:t>
+      </w:r>
+    </w:p>
+    <w:p>
+      <w:r>
+        <w:t>if (this.platforms[i].start &lt; -this.plat.segmentSize * (game.tiles_max+3) ) {</w:t>
       </w:r>
     </w:p>
     <w:p/>
@@ -118,21 +42,8 @@
       </w:r>
     </w:p>
     <w:p>
-      <w:proofErr w:type="spellStart"/>
-      <w:r>
-        <w:t>counter</w:t>
-      </w:r>
-      <w:proofErr w:type="spellEnd"/>
-      <w:r>
-        <w:t xml:space="preserve"> -= 0.5 * </w:t>
-      </w:r>
-      <w:proofErr w:type="spellStart"/>
-      <w:r>
-        <w:t>Math.max</w:t>
-      </w:r>
-      <w:proofErr w:type="spellEnd"/>
-      <w:r>
-        <w:t>(1,this.distance/700);</w:t>
+      <w:r>
+        <w:t>counter -= 0.5 * Math.max(1,this.distance/700);</w:t>
       </w:r>
     </w:p>
     <w:p/>
@@ -140,47 +51,53 @@
     <w:p/>
     <w:p>
       <w:r>
-        <w:t xml:space="preserve">mehrere </w:t>
-      </w:r>
-      <w:proofErr w:type="spellStart"/>
-      <w:r>
-        <w:t>Canvas</w:t>
-      </w:r>
-      <w:proofErr w:type="spellEnd"/>
+        <w:t>mehrere Canvas</w:t>
+      </w:r>
+      <w:r>
+        <w:t xml:space="preserve"> (x)</w:t>
+      </w:r>
     </w:p>
     <w:p>
       <w:r>
         <w:t>div</w:t>
       </w:r>
+      <w:r>
+        <w:t xml:space="preserve"> (x)</w:t>
+      </w:r>
     </w:p>
     <w:p>
       <w:r>
         <w:t>zentrieren</w:t>
       </w:r>
-    </w:p>
-    <w:p>
-      <w:r>
-        <w:t xml:space="preserve">richtig </w:t>
-      </w:r>
-      <w:proofErr w:type="spellStart"/>
-      <w:r>
-        <w:t>adden</w:t>
-      </w:r>
-      <w:proofErr w:type="spellEnd"/>
-    </w:p>
-    <w:p>
-      <w:proofErr w:type="spellStart"/>
+      <w:r>
+        <w:t xml:space="preserve"> (x)</w:t>
+      </w:r>
+    </w:p>
+    <w:p>
+      <w:r>
+        <w:t>richtig adden</w:t>
+      </w:r>
+      <w:r>
+        <w:t xml:space="preserve"> (x)</w:t>
+      </w:r>
+    </w:p>
+    <w:p>
       <w:r>
         <w:t>adjustSize</w:t>
       </w:r>
-      <w:proofErr w:type="spellEnd"/>
-    </w:p>
-    <w:p>
-      <w:r>
-        <w:t>BubbleTon</w:t>
+      <w:r>
+        <w:t xml:space="preserve"> (x)</w:t>
       </w:r>
       <w:bookmarkStart w:id="0" w:name="_GoBack"/>
       <w:bookmarkEnd w:id="0"/>
+    </w:p>
+    <w:p>
+      <w:r>
+        <w:t>BubbleTon</w:t>
+      </w:r>
+      <w:r>
+        <w:t xml:space="preserve"> (x)</w:t>
+      </w:r>
     </w:p>
     <w:p/>
     <w:p/>

</xml_diff>